<commit_message>
Content edits requested by Jessica
</commit_message>
<xml_diff>
--- a/aqxWeb/static/docs/lesson6/teacher_info.docx
+++ b/aqxWeb/static/docs/lesson6/teacher_info.docx
@@ -58,275 +58,535 @@
         </w:rPr>
         <w:t xml:space="preserve"> Real Life</w:t>
       </w:r>
+    </w:p>
+    <w:p>
+      <w:pPr>
+        <w:rPr>
+          <w:b/>
+        </w:rPr>
+      </w:pPr>
+      <w:r>
+        <w:rPr>
+          <w:b/>
+        </w:rPr>
+        <w:t xml:space="preserve">Overarching Question: </w:t>
+      </w:r>
+      <w:r>
+        <w:rPr>
+          <w:b/>
+        </w:rPr>
+        <w:t xml:space="preserve"> why is understanding our food pipeline critical?</w:t>
+      </w:r>
+    </w:p>
+    <w:p>
+      <w:pPr>
+        <w:spacing w:line="240" w:lineRule="auto"/>
+        <w:rPr>
+          <w:rFonts w:ascii="Times New Roman" w:hAnsi="Times New Roman" w:cs="Times New Roman"/>
+          <w:sz w:val="24"/>
+          <w:szCs w:val="24"/>
+        </w:rPr>
+      </w:pPr>
+      <w:r>
+        <w:rPr>
+          <w:rFonts w:ascii="Calibri" w:hAnsi="Calibri" w:cs="Times New Roman"/>
+          <w:b/>
+          <w:bCs/>
+          <w:color w:val="000000"/>
+        </w:rPr>
+        <w:t xml:space="preserve">Note to teachers: </w:t>
+      </w:r>
+      <w:r>
+        <w:rPr>
+          <w:rFonts w:ascii="Calibri" w:hAnsi="Calibri" w:cs="Times New Roman"/>
+          <w:color w:val="000000"/>
+        </w:rPr>
+        <w:t xml:space="preserve"> Talking about science fiction film and literature in science is a novel way to introduce a new concept that reaches out to the students who usually are relatively marginalized in a traditional biology class. These are the kids you see with their nose poked in books while you are delivering the best lesson of your life! </w:t>
+      </w:r>
+      <w:r>
+        <w:rPr>
+          <w:rFonts w:ascii="MS Mincho" w:eastAsia="MS Mincho" w:hAnsi="MS Mincho" w:cs="MS Mincho"/>
+          <w:color w:val="000000"/>
+        </w:rPr>
+        <w:t>☺</w:t>
+      </w:r>
+      <w:r>
+        <w:rPr>
+          <w:rFonts w:ascii="Calibri" w:hAnsi="Calibri" w:cs="Times New Roman"/>
+          <w:color w:val="000000"/>
+        </w:rPr>
+        <w:t xml:space="preserve"> To them, the ‘facts’ of biology are boring because these students perceive that there are too many constraints on their imagination by facts alone. But, if you move biology into a realm of science fiction and fantasy, these students come alive and actively engage in thinking about science in a new way. How do I know? I was one of those kids! </w:t>
+      </w:r>
+      <w:r>
+        <w:rPr>
+          <w:rFonts w:ascii="MS Mincho" w:eastAsia="MS Mincho" w:hAnsi="MS Mincho" w:cs="MS Mincho"/>
+          <w:color w:val="000000"/>
+        </w:rPr>
+        <w:t>☺</w:t>
+      </w:r>
+    </w:p>
+    <w:p>
+      <w:pPr>
+        <w:spacing w:line="240" w:lineRule="auto"/>
+        <w:rPr>
+          <w:rFonts w:ascii="Times New Roman" w:hAnsi="Times New Roman" w:cs="Times New Roman"/>
+          <w:sz w:val="24"/>
+          <w:szCs w:val="24"/>
+        </w:rPr>
+      </w:pPr>
+      <w:r>
+        <w:rPr>
+          <w:rFonts w:ascii="Calibri" w:hAnsi="Calibri" w:cs="Times New Roman"/>
+          <w:b/>
+          <w:bCs/>
+          <w:color w:val="000000"/>
+        </w:rPr>
+        <w:t>Introduction:</w:t>
+      </w:r>
+      <w:r>
+        <w:rPr>
+          <w:rFonts w:ascii="Calibri" w:hAnsi="Calibri" w:cs="Times New Roman"/>
+          <w:color w:val="000000"/>
+        </w:rPr>
+        <w:t xml:space="preserve">  One of the favorite topics of science fiction writers from the 1950’s through the 1990’s was the topic of human overpopulation and what happens when humans have exceeded the carrying capacity of the Earth and can no longer feed themselves. The idea of unsustainable growth of humans and the killing off of our planet spawned a genre of films that predicted dire consequences for people if they lost hold of their knowledge of and control over their food supply chain. Such films as Logan’s Run and Soylent Green showed audiences vivid scenes of what happens when society gives up control and knowledge of their food sources, as well as what happens to those who questioned that status </w:t>
+      </w:r>
+    </w:p>
+    <w:p>
+      <w:pPr>
+        <w:spacing w:line="240" w:lineRule="auto"/>
+        <w:rPr>
+          <w:rFonts w:ascii="Times New Roman" w:hAnsi="Times New Roman" w:cs="Times New Roman"/>
+          <w:sz w:val="24"/>
+          <w:szCs w:val="24"/>
+        </w:rPr>
+      </w:pPr>
+      <w:r>
+        <w:rPr>
+          <w:rFonts w:ascii="Calibri" w:hAnsi="Calibri" w:cs="Times New Roman"/>
+          <w:b/>
+          <w:bCs/>
+          <w:color w:val="000000"/>
+        </w:rPr>
+        <w:t>Materials:  </w:t>
+      </w:r>
+      <w:r>
+        <w:rPr>
+          <w:rFonts w:ascii="Calibri" w:hAnsi="Calibri" w:cs="Times New Roman"/>
+          <w:color w:val="000000"/>
+        </w:rPr>
+        <w:t xml:space="preserve">copy of film Soylent Green, copy of BiteLab article (attached) </w:t>
+      </w:r>
+    </w:p>
+    <w:p>
+      <w:pPr>
+        <w:spacing w:line="240" w:lineRule="auto"/>
+        <w:rPr>
+          <w:rFonts w:ascii="Times New Roman" w:hAnsi="Times New Roman" w:cs="Times New Roman"/>
+          <w:sz w:val="24"/>
+          <w:szCs w:val="24"/>
+        </w:rPr>
+      </w:pPr>
+      <w:r>
+        <w:rPr>
+          <w:rFonts w:ascii="Calibri" w:hAnsi="Calibri" w:cs="Times New Roman"/>
+          <w:b/>
+          <w:bCs/>
+          <w:color w:val="000000"/>
+        </w:rPr>
+        <w:t>Lesson Part 1:  </w:t>
+      </w:r>
+      <w:r>
+        <w:rPr>
+          <w:rFonts w:ascii="Calibri" w:hAnsi="Calibri" w:cs="Times New Roman"/>
+          <w:b/>
+          <w:bCs/>
+          <w:color w:val="000000"/>
+        </w:rPr>
+        <w:br/>
+      </w:r>
+      <w:r>
+        <w:rPr>
+          <w:rFonts w:ascii="Calibri" w:hAnsi="Calibri" w:cs="Times New Roman"/>
+          <w:color w:val="000000"/>
+        </w:rPr>
+        <w:t xml:space="preserve">Read the article to them on BiteLab. </w:t>
+      </w:r>
+    </w:p>
+    <w:p>
+      <w:pPr>
+        <w:numPr>
+          <w:ilvl w:val="0"/>
+          <w:numId w:val="4"/>
+        </w:numPr>
+        <w:spacing w:after="0" w:line="240" w:lineRule="auto"/>
+        <w:textAlignment w:val="baseline"/>
+        <w:rPr>
+          <w:rFonts w:ascii="Calibri" w:hAnsi="Calibri" w:cs="Times New Roman"/>
+          <w:color w:val="000000"/>
+        </w:rPr>
+      </w:pPr>
+      <w:r>
+        <w:rPr>
+          <w:rFonts w:ascii="Calibri" w:hAnsi="Calibri" w:cs="Times New Roman"/>
+          <w:color w:val="000000"/>
+        </w:rPr>
+        <w:t>Hold a discussion around this article; do they think it’s real? Can science do that now? Is this considered a GMO? Is this ethical? Is the idea a potential solution to not enough food? What would a food supply chain look like? Where would this fit in on our causal loop diagram? Would people actually do it? These are all questions that have been explored before, and have been the fodder of science fiction literature and film for a long time.</w:t>
+      </w:r>
+    </w:p>
+    <w:p>
+      <w:pPr>
+        <w:numPr>
+          <w:ilvl w:val="0"/>
+          <w:numId w:val="4"/>
+        </w:numPr>
+        <w:spacing w:after="0" w:line="240" w:lineRule="auto"/>
+        <w:textAlignment w:val="baseline"/>
+        <w:rPr>
+          <w:rFonts w:ascii="Calibri" w:hAnsi="Calibri" w:cs="Times New Roman"/>
+          <w:color w:val="000000"/>
+        </w:rPr>
+      </w:pPr>
+      <w:r>
+        <w:rPr>
+          <w:rFonts w:ascii="Calibri" w:hAnsi="Calibri" w:cs="Times New Roman"/>
+          <w:color w:val="000000"/>
+        </w:rPr>
+        <w:t>Pose the question:  Does science fiction mirror our future or our fears? (discuss)</w:t>
+      </w:r>
+    </w:p>
+    <w:p>
+      <w:pPr>
+        <w:spacing w:after="0" w:line="240" w:lineRule="auto"/>
+        <w:rPr>
+          <w:rFonts w:ascii="Times New Roman" w:eastAsia="Times New Roman" w:hAnsi="Times New Roman" w:cs="Times New Roman"/>
+          <w:sz w:val="24"/>
+          <w:szCs w:val="24"/>
+        </w:rPr>
+      </w:pPr>
+    </w:p>
+    <w:p>
+      <w:pPr>
+        <w:spacing w:after="0" w:line="240" w:lineRule="auto"/>
+        <w:rPr>
+          <w:rFonts w:ascii="Times New Roman" w:hAnsi="Times New Roman" w:cs="Times New Roman"/>
+          <w:sz w:val="24"/>
+          <w:szCs w:val="24"/>
+        </w:rPr>
+      </w:pPr>
+      <w:r>
+        <w:rPr>
+          <w:rFonts w:ascii="Calibri" w:hAnsi="Calibri" w:cs="Times New Roman"/>
+          <w:b/>
+          <w:bCs/>
+          <w:color w:val="000000"/>
+        </w:rPr>
+        <w:t xml:space="preserve">Lesson </w:t>
+      </w:r>
+      <w:r>
+        <w:rPr>
+          <w:rFonts w:ascii="Calibri" w:hAnsi="Calibri" w:cs="Times New Roman"/>
+          <w:b/>
+          <w:bCs/>
+          <w:color w:val="000000"/>
+        </w:rPr>
+        <w:t>Part 2</w:t>
+      </w:r>
+      <w:r>
+        <w:rPr>
+          <w:rFonts w:ascii="Calibri" w:hAnsi="Calibri" w:cs="Times New Roman"/>
+          <w:b/>
+          <w:bCs/>
+          <w:color w:val="000000"/>
+        </w:rPr>
+        <w:t>:  </w:t>
+      </w:r>
+      <w:r>
+        <w:rPr>
+          <w:rFonts w:ascii="Calibri" w:hAnsi="Calibri" w:cs="Times New Roman"/>
+          <w:b/>
+          <w:bCs/>
+          <w:i/>
+          <w:iCs/>
+          <w:color w:val="000000"/>
+        </w:rPr>
+        <w:t>(</w:t>
+      </w:r>
+      <w:r>
+        <w:rPr>
+          <w:rFonts w:ascii="Calibri" w:hAnsi="Calibri" w:cs="Times New Roman"/>
+          <w:i/>
+          <w:iCs/>
+          <w:color w:val="000000"/>
+        </w:rPr>
+        <w:t>Students should respond to these questions in lab notebooks)</w:t>
+      </w:r>
+    </w:p>
+    <w:p>
+      <w:pPr>
+        <w:spacing w:after="0" w:line="240" w:lineRule="auto"/>
+        <w:rPr>
+          <w:rFonts w:ascii="Times New Roman" w:hAnsi="Times New Roman" w:cs="Times New Roman"/>
+          <w:sz w:val="24"/>
+          <w:szCs w:val="24"/>
+        </w:rPr>
+      </w:pPr>
+      <w:r>
+        <w:rPr>
+          <w:rFonts w:ascii="Calibri" w:hAnsi="Calibri" w:cs="Times New Roman"/>
+          <w:color w:val="000000"/>
+        </w:rPr>
+        <w:t>Show the film Soylent Green. You will have to walk students through the clues in the movie because they are not used to having to watch carefully and piece clues together.</w:t>
+      </w:r>
+    </w:p>
+    <w:p>
+      <w:pPr>
+        <w:spacing w:after="0" w:line="240" w:lineRule="auto"/>
+        <w:rPr>
+          <w:rFonts w:ascii="Times New Roman" w:eastAsia="Times New Roman" w:hAnsi="Times New Roman" w:cs="Times New Roman"/>
+          <w:sz w:val="24"/>
+          <w:szCs w:val="24"/>
+        </w:rPr>
+      </w:pPr>
+    </w:p>
+    <w:p>
+      <w:pPr>
+        <w:numPr>
+          <w:ilvl w:val="0"/>
+          <w:numId w:val="5"/>
+        </w:numPr>
+        <w:spacing w:after="0" w:line="240" w:lineRule="auto"/>
+        <w:textAlignment w:val="baseline"/>
+        <w:rPr>
+          <w:rFonts w:ascii="Calibri" w:hAnsi="Calibri" w:cs="Times New Roman"/>
+          <w:color w:val="000000"/>
+        </w:rPr>
+      </w:pPr>
+      <w:r>
+        <w:rPr>
+          <w:rFonts w:ascii="Calibri" w:hAnsi="Calibri" w:cs="Times New Roman"/>
+          <w:color w:val="000000"/>
+        </w:rPr>
+        <w:t xml:space="preserve">Pose the question again: Does science fiction mirror our future or our fears? Examples of sci-fi come true; Arthur C. Clarke wrote about satellites in 1945, well before any satellites were ever launched and was questioned by the military. George Orwell in his book, 1984, wrote about cameras watching the movements of citizens and everyone thought he was paranoid and delusional. We now have cameras everywhere and think nothing of it. </w:t>
+      </w:r>
+    </w:p>
+    <w:p>
+      <w:pPr>
+        <w:numPr>
+          <w:ilvl w:val="0"/>
+          <w:numId w:val="5"/>
+        </w:numPr>
+        <w:spacing w:after="0" w:line="240" w:lineRule="auto"/>
+        <w:textAlignment w:val="baseline"/>
+        <w:rPr>
+          <w:rFonts w:ascii="Calibri" w:hAnsi="Calibri" w:cs="Times New Roman"/>
+          <w:color w:val="000000"/>
+        </w:rPr>
+      </w:pPr>
+      <w:r>
+        <w:rPr>
+          <w:rFonts w:ascii="Calibri" w:hAnsi="Calibri" w:cs="Times New Roman"/>
+          <w:color w:val="000000"/>
+        </w:rPr>
+        <w:t>Should we care about our food supply chain? Why or why not? Other supply chains we care about: diamonds (legitimate mines vs. blood diamonds), clothing (us made by union workers vs. foreign made by slave children), oil (North American oil vs. Arab oil)</w:t>
+      </w:r>
+    </w:p>
+    <w:p>
+      <w:pPr>
+        <w:numPr>
+          <w:ilvl w:val="0"/>
+          <w:numId w:val="5"/>
+        </w:numPr>
+        <w:spacing w:after="0" w:line="240" w:lineRule="auto"/>
+        <w:textAlignment w:val="baseline"/>
+        <w:rPr>
+          <w:rFonts w:ascii="Calibri" w:hAnsi="Calibri" w:cs="Times New Roman"/>
+          <w:color w:val="000000"/>
+        </w:rPr>
+      </w:pPr>
+      <w:r>
+        <w:rPr>
+          <w:rFonts w:ascii="Calibri" w:hAnsi="Calibri" w:cs="Times New Roman"/>
+          <w:color w:val="000000"/>
+        </w:rPr>
+        <w:t>Who are the stakeholders in a food supply chain? (review)</w:t>
+      </w:r>
+    </w:p>
+    <w:p>
+      <w:pPr>
+        <w:numPr>
+          <w:ilvl w:val="0"/>
+          <w:numId w:val="5"/>
+        </w:numPr>
+        <w:spacing w:after="0" w:line="240" w:lineRule="auto"/>
+        <w:textAlignment w:val="baseline"/>
+        <w:rPr>
+          <w:rFonts w:ascii="Calibri" w:hAnsi="Calibri" w:cs="Times New Roman"/>
+          <w:color w:val="000000"/>
+        </w:rPr>
+      </w:pPr>
+      <w:r>
+        <w:rPr>
+          <w:rFonts w:ascii="Calibri" w:hAnsi="Calibri" w:cs="Times New Roman"/>
+          <w:color w:val="000000"/>
+        </w:rPr>
+        <w:t>What happens to the food security and food supply chain if one of the nodes or edges is disrupted or perturbed?</w:t>
+      </w:r>
+    </w:p>
+    <w:p>
+      <w:pPr>
+        <w:numPr>
+          <w:ilvl w:val="0"/>
+          <w:numId w:val="5"/>
+        </w:numPr>
+        <w:spacing w:after="0" w:line="240" w:lineRule="auto"/>
+        <w:textAlignment w:val="baseline"/>
+        <w:rPr>
+          <w:rFonts w:ascii="Calibri" w:hAnsi="Calibri" w:cs="Times New Roman"/>
+          <w:color w:val="000000"/>
+        </w:rPr>
+      </w:pPr>
+      <w:r>
+        <w:rPr>
+          <w:rFonts w:ascii="Calibri" w:hAnsi="Calibri" w:cs="Times New Roman"/>
+          <w:color w:val="000000"/>
+        </w:rPr>
+        <w:lastRenderedPageBreak/>
+        <w:t>Can we develop a home or classroom system that could help us become little more sustainable? What about hydroponics? What about aquaponics?  </w:t>
+      </w:r>
+    </w:p>
+    <w:p>
+      <w:pPr>
+        <w:spacing w:after="0" w:line="240" w:lineRule="auto"/>
+        <w:ind w:left="720"/>
+        <w:textAlignment w:val="baseline"/>
+        <w:rPr>
+          <w:rFonts w:ascii="Calibri" w:hAnsi="Calibri" w:cs="Times New Roman"/>
+          <w:color w:val="000000"/>
+        </w:rPr>
+      </w:pPr>
+    </w:p>
+    <w:p>
+      <w:pPr>
+        <w:spacing w:line="240" w:lineRule="auto"/>
+        <w:rPr>
+          <w:rFonts w:ascii="Times New Roman" w:hAnsi="Times New Roman" w:cs="Times New Roman"/>
+          <w:sz w:val="24"/>
+          <w:szCs w:val="24"/>
+        </w:rPr>
+      </w:pPr>
+      <w:r>
+        <w:rPr>
+          <w:rFonts w:ascii="Calibri" w:hAnsi="Calibri" w:cs="Times New Roman"/>
+          <w:b/>
+          <w:bCs/>
+          <w:color w:val="000000"/>
+        </w:rPr>
+        <w:t>HERE IS YOUR INTRODUCTION TO BUILDING A CLASSROOM AQUAPONIC UNIT!!!!</w:t>
+      </w:r>
+    </w:p>
+    <w:p>
+      <w:pPr>
+        <w:spacing w:line="240" w:lineRule="auto"/>
+        <w:rPr>
+          <w:rFonts w:ascii="Times New Roman" w:hAnsi="Times New Roman" w:cs="Times New Roman"/>
+          <w:sz w:val="24"/>
+          <w:szCs w:val="24"/>
+        </w:rPr>
+      </w:pPr>
+      <w:r>
+        <w:rPr>
+          <w:rFonts w:ascii="Calibri" w:hAnsi="Calibri" w:cs="Times New Roman"/>
+          <w:b/>
+          <w:bCs/>
+          <w:color w:val="000000"/>
+        </w:rPr>
+        <w:t>Formative Assessment:</w:t>
+      </w:r>
+    </w:p>
+    <w:p>
+      <w:pPr>
+        <w:numPr>
+          <w:ilvl w:val="0"/>
+          <w:numId w:val="8"/>
+        </w:numPr>
+        <w:spacing w:after="0" w:line="240" w:lineRule="auto"/>
+        <w:textAlignment w:val="baseline"/>
+        <w:rPr>
+          <w:rFonts w:ascii="Calibri" w:hAnsi="Calibri" w:cs="Times New Roman"/>
+          <w:color w:val="000000"/>
+        </w:rPr>
+      </w:pPr>
+      <w:r>
+        <w:rPr>
+          <w:rFonts w:ascii="Calibri" w:hAnsi="Calibri" w:cs="Times New Roman"/>
+          <w:color w:val="000000"/>
+        </w:rPr>
+        <w:t xml:space="preserve">Students should write answers to Questions 1-5 in lab notebooks. Check notebooks for ideas and thoughts that pertain to a growing understanding of the food system. </w:t>
+      </w:r>
+      <w:r>
+        <w:rPr>
+          <w:rFonts w:ascii="Calibri" w:hAnsi="Calibri" w:cs="Times New Roman"/>
+          <w:color w:val="000000"/>
+        </w:rPr>
+        <w:br/>
+      </w:r>
       <w:bookmarkStart w:id="0" w:name="_GoBack"/>
       <w:bookmarkEnd w:id="0"/>
     </w:p>
     <w:p>
       <w:pPr>
-        <w:rPr>
-          <w:b/>
-        </w:rPr>
-      </w:pPr>
-      <w:r>
-        <w:rPr>
-          <w:b/>
-        </w:rPr>
-        <w:t xml:space="preserve">Overarching Question: </w:t>
-      </w:r>
-      <w:r>
-        <w:rPr>
-          <w:b/>
-        </w:rPr>
-        <w:t xml:space="preserve"> why is understanding our food pipeline critical?</w:t>
-      </w:r>
-    </w:p>
-    <w:p>
-      <w:r>
-        <w:rPr>
-          <w:b/>
-        </w:rPr>
-        <w:t xml:space="preserve">Note to teachers: </w:t>
-      </w:r>
-      <w:r>
-        <w:t xml:space="preserve"> Talking about science fiction film and literature in science is a novel way to introduce a new concept that reaches out to the students who us</w:t>
-      </w:r>
-      <w:r>
-        <w:t>ually are relatively marginalized</w:t>
-      </w:r>
-      <w:r>
-        <w:t xml:space="preserve"> in a traditional biology class. These are the kids you see with their nose poked in books while you are delivering the best lesson of your life! </w:t>
-      </w:r>
-      <w:r>
-        <w:sym w:font="Wingdings" w:char="F04A"/>
-      </w:r>
-      <w:r>
-        <w:t xml:space="preserve"> To them, the ‘facts’ of biology are boring because these students perceive that there are too many constraints on their imagination by facts alone. But, if you move biolo</w:t>
-      </w:r>
-      <w:r>
-        <w:t xml:space="preserve">gy into a realm of science fiction and fantasy, these students come alive and actively engage in thinking about science in a new way. How do I know? I was one of those kids! </w:t>
-      </w:r>
-      <w:r>
-        <w:sym w:font="Wingdings" w:char="F04A"/>
-      </w:r>
-    </w:p>
-    <w:p>
-      <w:r>
-        <w:rPr>
-          <w:b/>
-        </w:rPr>
-        <w:t>Introduction:</w:t>
-      </w:r>
-      <w:r>
-        <w:t xml:space="preserve">  One of the favorite topics of science fiction writers from the 1950’s through the 1990’s was the topic of human overpopulation and what happens when humans have exceeded the carrying capacity of the Earth and can no longer feed themselves. The idea of unsustainable growth of humans and the killing off of our planet spawned a genre of films that predicted dire consequences for people if they lost hold of their knowledge of and control over their food supply chain. Such films as Logan’s Run and Soylent Green showed audiences vivid scenes</w:t>
-      </w:r>
-      <w:r>
-        <w:t xml:space="preserve"> of what happens when society gi</w:t>
-      </w:r>
-      <w:r>
-        <w:t>ve</w:t>
-      </w:r>
-      <w:r>
-        <w:t>s</w:t>
-      </w:r>
-      <w:r>
-        <w:t xml:space="preserve"> up control and knowledge of their food s</w:t>
-      </w:r>
-      <w:r>
-        <w:t>ources, as well as what happens</w:t>
-      </w:r>
-      <w:r>
-        <w:t xml:space="preserve"> to those who questioned</w:t>
-      </w:r>
-      <w:r>
-        <w:t xml:space="preserve"> that status quo.</w:t>
-      </w:r>
-    </w:p>
-    <w:p>
-      <w:pPr>
-        <w:rPr>
-          <w:b/>
-        </w:rPr>
-      </w:pPr>
-      <w:r>
-        <w:rPr>
-          <w:b/>
-        </w:rPr>
-        <w:t>NGSS:   HS-ESS3A-D, HS-ETS1.A and B, defining and delimiting Problems and developing possible solutions</w:t>
-      </w:r>
-    </w:p>
-    <w:p>
-      <w:r>
-        <w:rPr>
-          <w:b/>
-        </w:rPr>
-        <w:t>Materials:</w:t>
-      </w:r>
-      <w:r>
-        <w:rPr>
-          <w:b/>
-        </w:rPr>
-        <w:t xml:space="preserve">  </w:t>
-      </w:r>
-      <w:r>
-        <w:t xml:space="preserve">copy of film Soylent Green, copy of </w:t>
-      </w:r>
-      <w:r>
-        <w:t>BiteLab article (attached)</w:t>
-      </w:r>
-      <w:r>
-        <w:t xml:space="preserve"> </w:t>
-      </w:r>
-    </w:p>
-    <w:p>
-      <w:pPr>
-        <w:rPr>
-          <w:b/>
-        </w:rPr>
-      </w:pPr>
-      <w:r>
-        <w:rPr>
-          <w:b/>
-        </w:rPr>
-        <w:t xml:space="preserve">Lesson:  </w:t>
-      </w:r>
-    </w:p>
-    <w:p>
-      <w:pPr>
-        <w:pStyle w:val="ListParagraph"/>
         <w:numPr>
           <w:ilvl w:val="0"/>
-          <w:numId w:val="3"/>
+          <w:numId w:val="8"/>
         </w:numPr>
-      </w:pPr>
-      <w:r>
-        <w:t xml:space="preserve">Read the article to them on BiteLab. </w:t>
-      </w:r>
-    </w:p>
-    <w:p>
-      <w:pPr>
-        <w:pStyle w:val="ListParagraph"/>
+        <w:spacing w:line="240" w:lineRule="auto"/>
+        <w:textAlignment w:val="baseline"/>
+        <w:rPr>
+          <w:rFonts w:ascii="Calibri" w:hAnsi="Calibri" w:cs="Times New Roman"/>
+          <w:color w:val="000000"/>
+        </w:rPr>
+      </w:pPr>
+      <w:r>
+        <w:rPr>
+          <w:rFonts w:ascii="Calibri" w:hAnsi="Calibri" w:cs="Times New Roman"/>
+          <w:color w:val="000000"/>
+        </w:rPr>
+        <w:t xml:space="preserve">Ask students to write a reflection on what they think would make a good system, given the many </w:t>
+      </w:r>
+      <w:r>
+        <w:rPr>
+          <w:rFonts w:ascii="Calibri" w:hAnsi="Calibri" w:cs="Times New Roman"/>
+          <w:color w:val="000000"/>
+        </w:rPr>
+        <w:t>disruptions</w:t>
+      </w:r>
+      <w:r>
+        <w:rPr>
+          <w:rFonts w:ascii="Calibri" w:hAnsi="Calibri" w:cs="Times New Roman"/>
+          <w:color w:val="000000"/>
+        </w:rPr>
+        <w:t xml:space="preserve"> to the system that could occur.  </w:t>
+      </w:r>
+    </w:p>
+    <w:p>
+      <w:pPr>
         <w:numPr>
           <w:ilvl w:val="0"/>
-          <w:numId w:val="3"/>
+          <w:numId w:val="8"/>
         </w:numPr>
-      </w:pPr>
-      <w:r>
-        <w:t xml:space="preserve">Hold a discussion around this </w:t>
-      </w:r>
-      <w:r>
-        <w:t>article;</w:t>
-      </w:r>
-      <w:r>
-        <w:t xml:space="preserve"> do they think </w:t>
-      </w:r>
-      <w:r>
-        <w:t>it’s</w:t>
-      </w:r>
-      <w:r>
-        <w:t xml:space="preserve"> real? Can science do that now? Is this considered a GMO? Is this ethical? Is the idea a potential solution to not enough food? What would a food supply chain look like? Where would this fit in on our causal loop diagram? Would people actually do it? These are all questions that have been explored before, and have been the fodder of science fiction literature and film for a long time.</w:t>
-      </w:r>
-    </w:p>
-    <w:p>
-      <w:pPr>
-        <w:pStyle w:val="ListParagraph"/>
-        <w:numPr>
-          <w:ilvl w:val="0"/>
-          <w:numId w:val="3"/>
-        </w:numPr>
-      </w:pPr>
-      <w:r>
-        <w:t xml:space="preserve">Pose the question: </w:t>
-      </w:r>
-      <w:r>
-        <w:t xml:space="preserve"> </w:t>
-      </w:r>
-      <w:r>
-        <w:t>Does science fiction mirror our future or our fears? (discuss)</w:t>
-      </w:r>
-    </w:p>
-    <w:p>
-      <w:pPr>
-        <w:pStyle w:val="ListParagraph"/>
-        <w:numPr>
-          <w:ilvl w:val="0"/>
-          <w:numId w:val="3"/>
-        </w:numPr>
-      </w:pPr>
-      <w:r>
-        <w:t>Show the film Soylent Green. You will have to walk students through the clues in the movie because they are not used to having to watch carefully and piece clues together.</w:t>
-      </w:r>
-    </w:p>
-    <w:p>
-      <w:pPr>
-        <w:pStyle w:val="ListParagraph"/>
-        <w:numPr>
-          <w:ilvl w:val="0"/>
-          <w:numId w:val="3"/>
-        </w:numPr>
-      </w:pPr>
-      <w:r>
-        <w:t xml:space="preserve">Pose the question again: Does science fiction mirror our future or our fears? Examples of sci-fi come true; Arthur C. Clarke wrote about satellites in 1945, well before any satellites were ever launched and was questioned by the military. George Orwell in his book, 1984, wrote about cameras watching the movements of citizens and everyone thought </w:t>
-      </w:r>
-      <w:r>
-        <w:t>he was paranoid and delusional. W</w:t>
-      </w:r>
-      <w:r>
-        <w:t xml:space="preserve">e now have cameras everywhere and think nothing of it. </w:t>
-      </w:r>
-    </w:p>
-    <w:p>
-      <w:pPr>
-        <w:pStyle w:val="ListParagraph"/>
-        <w:numPr>
-          <w:ilvl w:val="0"/>
-          <w:numId w:val="3"/>
-        </w:numPr>
-      </w:pPr>
-      <w:r>
-        <w:lastRenderedPageBreak/>
-        <w:t xml:space="preserve"> Should we care about our food supply chain? Why or why not? Other supply chains we care about: diamonds (legitimate mines vs. blood diamonds), clothing (us made by union workers vs. foreign made by slave children), oil (North American oil vs. Arab oil)</w:t>
-      </w:r>
-    </w:p>
-    <w:p>
-      <w:pPr>
-        <w:pStyle w:val="ListParagraph"/>
-        <w:numPr>
-          <w:ilvl w:val="0"/>
-          <w:numId w:val="3"/>
-        </w:numPr>
-      </w:pPr>
-      <w:r>
-        <w:t>Who are the stakeholders in a food supply chain? (review)</w:t>
-      </w:r>
-    </w:p>
-    <w:p>
-      <w:pPr>
-        <w:pStyle w:val="ListParagraph"/>
-        <w:numPr>
-          <w:ilvl w:val="0"/>
-          <w:numId w:val="3"/>
-        </w:numPr>
-      </w:pPr>
-      <w:r>
-        <w:t>What happens to the food security and food supply chain if one of the nodes or edges is disrupted or perturbed?</w:t>
-      </w:r>
-    </w:p>
-    <w:p>
-      <w:pPr>
-        <w:pStyle w:val="ListParagraph"/>
-        <w:numPr>
-          <w:ilvl w:val="0"/>
-          <w:numId w:val="3"/>
-        </w:numPr>
-      </w:pPr>
-      <w:r>
-        <w:t xml:space="preserve">Can we develop a home or classroom system that could help us become little more sustainable? What about hydroponics? What about aquaponics?  </w:t>
-      </w:r>
-      <w:r>
-        <w:rPr>
-          <w:b/>
-        </w:rPr>
-        <w:t>HERE IS YOUR INTRODUCTION TO BUILDING A CLASSROOM AQUAPONIC UNIT!!!!</w:t>
+        <w:spacing w:before="100" w:beforeAutospacing="1" w:after="100" w:afterAutospacing="1" w:line="240" w:lineRule="auto"/>
+        <w:textAlignment w:val="baseline"/>
+        <w:rPr>
+          <w:rFonts w:ascii="Calibri" w:eastAsia="Times New Roman" w:hAnsi="Calibri" w:cs="Times New Roman"/>
+          <w:color w:val="000000"/>
+        </w:rPr>
+      </w:pPr>
+      <w:r>
+        <w:rPr>
+          <w:rFonts w:ascii="Calibri" w:eastAsia="Times New Roman" w:hAnsi="Calibri" w:cs="Times New Roman"/>
+          <w:color w:val="000000"/>
+        </w:rPr>
+        <w:t xml:space="preserve">What are the resources we need to consider in designing this system? </w:t>
       </w:r>
     </w:p>
     <w:p>
@@ -1286,6 +1546,232 @@
     </w:lvl>
   </w:abstractNum>
   <w:abstractNum w:abstractNumId="1">
+    <w:nsid w:val="0F630B4D"/>
+    <w:multiLevelType w:val="multilevel"/>
+    <w:tmpl w:val="931C3606"/>
+    <w:lvl w:ilvl="0">
+      <w:start w:val="1"/>
+      <w:numFmt w:val="decimal"/>
+      <w:lvlText w:val="%1."/>
+      <w:lvlJc w:val="left"/>
+      <w:pPr>
+        <w:tabs>
+          <w:tab w:val="num" w:pos="720"/>
+        </w:tabs>
+        <w:ind w:left="720" w:hanging="360"/>
+      </w:pPr>
+    </w:lvl>
+    <w:lvl w:ilvl="1" w:tentative="1">
+      <w:start w:val="1"/>
+      <w:numFmt w:val="decimal"/>
+      <w:lvlText w:val="%2."/>
+      <w:lvlJc w:val="left"/>
+      <w:pPr>
+        <w:tabs>
+          <w:tab w:val="num" w:pos="1440"/>
+        </w:tabs>
+        <w:ind w:left="1440" w:hanging="360"/>
+      </w:pPr>
+    </w:lvl>
+    <w:lvl w:ilvl="2" w:tentative="1">
+      <w:start w:val="1"/>
+      <w:numFmt w:val="decimal"/>
+      <w:lvlText w:val="%3."/>
+      <w:lvlJc w:val="left"/>
+      <w:pPr>
+        <w:tabs>
+          <w:tab w:val="num" w:pos="2160"/>
+        </w:tabs>
+        <w:ind w:left="2160" w:hanging="360"/>
+      </w:pPr>
+    </w:lvl>
+    <w:lvl w:ilvl="3" w:tentative="1">
+      <w:start w:val="1"/>
+      <w:numFmt w:val="decimal"/>
+      <w:lvlText w:val="%4."/>
+      <w:lvlJc w:val="left"/>
+      <w:pPr>
+        <w:tabs>
+          <w:tab w:val="num" w:pos="2880"/>
+        </w:tabs>
+        <w:ind w:left="2880" w:hanging="360"/>
+      </w:pPr>
+    </w:lvl>
+    <w:lvl w:ilvl="4" w:tentative="1">
+      <w:start w:val="1"/>
+      <w:numFmt w:val="decimal"/>
+      <w:lvlText w:val="%5."/>
+      <w:lvlJc w:val="left"/>
+      <w:pPr>
+        <w:tabs>
+          <w:tab w:val="num" w:pos="3600"/>
+        </w:tabs>
+        <w:ind w:left="3600" w:hanging="360"/>
+      </w:pPr>
+    </w:lvl>
+    <w:lvl w:ilvl="5" w:tentative="1">
+      <w:start w:val="1"/>
+      <w:numFmt w:val="decimal"/>
+      <w:lvlText w:val="%6."/>
+      <w:lvlJc w:val="left"/>
+      <w:pPr>
+        <w:tabs>
+          <w:tab w:val="num" w:pos="4320"/>
+        </w:tabs>
+        <w:ind w:left="4320" w:hanging="360"/>
+      </w:pPr>
+    </w:lvl>
+    <w:lvl w:ilvl="6" w:tentative="1">
+      <w:start w:val="1"/>
+      <w:numFmt w:val="decimal"/>
+      <w:lvlText w:val="%7."/>
+      <w:lvlJc w:val="left"/>
+      <w:pPr>
+        <w:tabs>
+          <w:tab w:val="num" w:pos="5040"/>
+        </w:tabs>
+        <w:ind w:left="5040" w:hanging="360"/>
+      </w:pPr>
+    </w:lvl>
+    <w:lvl w:ilvl="7" w:tentative="1">
+      <w:start w:val="1"/>
+      <w:numFmt w:val="decimal"/>
+      <w:lvlText w:val="%8."/>
+      <w:lvlJc w:val="left"/>
+      <w:pPr>
+        <w:tabs>
+          <w:tab w:val="num" w:pos="5760"/>
+        </w:tabs>
+        <w:ind w:left="5760" w:hanging="360"/>
+      </w:pPr>
+    </w:lvl>
+    <w:lvl w:ilvl="8" w:tentative="1">
+      <w:start w:val="1"/>
+      <w:numFmt w:val="decimal"/>
+      <w:lvlText w:val="%9."/>
+      <w:lvlJc w:val="left"/>
+      <w:pPr>
+        <w:tabs>
+          <w:tab w:val="num" w:pos="6480"/>
+        </w:tabs>
+        <w:ind w:left="6480" w:hanging="360"/>
+      </w:pPr>
+    </w:lvl>
+  </w:abstractNum>
+  <w:abstractNum w:abstractNumId="2">
+    <w:nsid w:val="1ABC5D70"/>
+    <w:multiLevelType w:val="multilevel"/>
+    <w:tmpl w:val="D25496FE"/>
+    <w:lvl w:ilvl="0">
+      <w:start w:val="1"/>
+      <w:numFmt w:val="decimal"/>
+      <w:lvlText w:val="%1."/>
+      <w:lvlJc w:val="left"/>
+      <w:pPr>
+        <w:tabs>
+          <w:tab w:val="num" w:pos="720"/>
+        </w:tabs>
+        <w:ind w:left="720" w:hanging="360"/>
+      </w:pPr>
+    </w:lvl>
+    <w:lvl w:ilvl="1" w:tentative="1">
+      <w:start w:val="1"/>
+      <w:numFmt w:val="decimal"/>
+      <w:lvlText w:val="%2."/>
+      <w:lvlJc w:val="left"/>
+      <w:pPr>
+        <w:tabs>
+          <w:tab w:val="num" w:pos="1440"/>
+        </w:tabs>
+        <w:ind w:left="1440" w:hanging="360"/>
+      </w:pPr>
+    </w:lvl>
+    <w:lvl w:ilvl="2" w:tentative="1">
+      <w:start w:val="1"/>
+      <w:numFmt w:val="decimal"/>
+      <w:lvlText w:val="%3."/>
+      <w:lvlJc w:val="left"/>
+      <w:pPr>
+        <w:tabs>
+          <w:tab w:val="num" w:pos="2160"/>
+        </w:tabs>
+        <w:ind w:left="2160" w:hanging="360"/>
+      </w:pPr>
+    </w:lvl>
+    <w:lvl w:ilvl="3" w:tentative="1">
+      <w:start w:val="1"/>
+      <w:numFmt w:val="decimal"/>
+      <w:lvlText w:val="%4."/>
+      <w:lvlJc w:val="left"/>
+      <w:pPr>
+        <w:tabs>
+          <w:tab w:val="num" w:pos="2880"/>
+        </w:tabs>
+        <w:ind w:left="2880" w:hanging="360"/>
+      </w:pPr>
+    </w:lvl>
+    <w:lvl w:ilvl="4" w:tentative="1">
+      <w:start w:val="1"/>
+      <w:numFmt w:val="decimal"/>
+      <w:lvlText w:val="%5."/>
+      <w:lvlJc w:val="left"/>
+      <w:pPr>
+        <w:tabs>
+          <w:tab w:val="num" w:pos="3600"/>
+        </w:tabs>
+        <w:ind w:left="3600" w:hanging="360"/>
+      </w:pPr>
+    </w:lvl>
+    <w:lvl w:ilvl="5" w:tentative="1">
+      <w:start w:val="1"/>
+      <w:numFmt w:val="decimal"/>
+      <w:lvlText w:val="%6."/>
+      <w:lvlJc w:val="left"/>
+      <w:pPr>
+        <w:tabs>
+          <w:tab w:val="num" w:pos="4320"/>
+        </w:tabs>
+        <w:ind w:left="4320" w:hanging="360"/>
+      </w:pPr>
+    </w:lvl>
+    <w:lvl w:ilvl="6" w:tentative="1">
+      <w:start w:val="1"/>
+      <w:numFmt w:val="decimal"/>
+      <w:lvlText w:val="%7."/>
+      <w:lvlJc w:val="left"/>
+      <w:pPr>
+        <w:tabs>
+          <w:tab w:val="num" w:pos="5040"/>
+        </w:tabs>
+        <w:ind w:left="5040" w:hanging="360"/>
+      </w:pPr>
+    </w:lvl>
+    <w:lvl w:ilvl="7" w:tentative="1">
+      <w:start w:val="1"/>
+      <w:numFmt w:val="decimal"/>
+      <w:lvlText w:val="%8."/>
+      <w:lvlJc w:val="left"/>
+      <w:pPr>
+        <w:tabs>
+          <w:tab w:val="num" w:pos="5760"/>
+        </w:tabs>
+        <w:ind w:left="5760" w:hanging="360"/>
+      </w:pPr>
+    </w:lvl>
+    <w:lvl w:ilvl="8" w:tentative="1">
+      <w:start w:val="1"/>
+      <w:numFmt w:val="decimal"/>
+      <w:lvlText w:val="%9."/>
+      <w:lvlJc w:val="left"/>
+      <w:pPr>
+        <w:tabs>
+          <w:tab w:val="num" w:pos="6480"/>
+        </w:tabs>
+        <w:ind w:left="6480" w:hanging="360"/>
+      </w:pPr>
+    </w:lvl>
+  </w:abstractNum>
+  <w:abstractNum w:abstractNumId="3">
     <w:nsid w:val="2583469F"/>
     <w:multiLevelType w:val="hybridMultilevel"/>
     <w:tmpl w:val="0D60644C"/>
@@ -1398,7 +1884,233 @@
       </w:rPr>
     </w:lvl>
   </w:abstractNum>
-  <w:abstractNum w:abstractNumId="2">
+  <w:abstractNum w:abstractNumId="4">
+    <w:nsid w:val="38374D26"/>
+    <w:multiLevelType w:val="multilevel"/>
+    <w:tmpl w:val="FC3E6252"/>
+    <w:lvl w:ilvl="0">
+      <w:start w:val="1"/>
+      <w:numFmt w:val="decimal"/>
+      <w:lvlText w:val="%1."/>
+      <w:lvlJc w:val="left"/>
+      <w:pPr>
+        <w:tabs>
+          <w:tab w:val="num" w:pos="720"/>
+        </w:tabs>
+        <w:ind w:left="720" w:hanging="360"/>
+      </w:pPr>
+    </w:lvl>
+    <w:lvl w:ilvl="1" w:tentative="1">
+      <w:start w:val="1"/>
+      <w:numFmt w:val="decimal"/>
+      <w:lvlText w:val="%2."/>
+      <w:lvlJc w:val="left"/>
+      <w:pPr>
+        <w:tabs>
+          <w:tab w:val="num" w:pos="1440"/>
+        </w:tabs>
+        <w:ind w:left="1440" w:hanging="360"/>
+      </w:pPr>
+    </w:lvl>
+    <w:lvl w:ilvl="2" w:tentative="1">
+      <w:start w:val="1"/>
+      <w:numFmt w:val="decimal"/>
+      <w:lvlText w:val="%3."/>
+      <w:lvlJc w:val="left"/>
+      <w:pPr>
+        <w:tabs>
+          <w:tab w:val="num" w:pos="2160"/>
+        </w:tabs>
+        <w:ind w:left="2160" w:hanging="360"/>
+      </w:pPr>
+    </w:lvl>
+    <w:lvl w:ilvl="3" w:tentative="1">
+      <w:start w:val="1"/>
+      <w:numFmt w:val="decimal"/>
+      <w:lvlText w:val="%4."/>
+      <w:lvlJc w:val="left"/>
+      <w:pPr>
+        <w:tabs>
+          <w:tab w:val="num" w:pos="2880"/>
+        </w:tabs>
+        <w:ind w:left="2880" w:hanging="360"/>
+      </w:pPr>
+    </w:lvl>
+    <w:lvl w:ilvl="4" w:tentative="1">
+      <w:start w:val="1"/>
+      <w:numFmt w:val="decimal"/>
+      <w:lvlText w:val="%5."/>
+      <w:lvlJc w:val="left"/>
+      <w:pPr>
+        <w:tabs>
+          <w:tab w:val="num" w:pos="3600"/>
+        </w:tabs>
+        <w:ind w:left="3600" w:hanging="360"/>
+      </w:pPr>
+    </w:lvl>
+    <w:lvl w:ilvl="5" w:tentative="1">
+      <w:start w:val="1"/>
+      <w:numFmt w:val="decimal"/>
+      <w:lvlText w:val="%6."/>
+      <w:lvlJc w:val="left"/>
+      <w:pPr>
+        <w:tabs>
+          <w:tab w:val="num" w:pos="4320"/>
+        </w:tabs>
+        <w:ind w:left="4320" w:hanging="360"/>
+      </w:pPr>
+    </w:lvl>
+    <w:lvl w:ilvl="6" w:tentative="1">
+      <w:start w:val="1"/>
+      <w:numFmt w:val="decimal"/>
+      <w:lvlText w:val="%7."/>
+      <w:lvlJc w:val="left"/>
+      <w:pPr>
+        <w:tabs>
+          <w:tab w:val="num" w:pos="5040"/>
+        </w:tabs>
+        <w:ind w:left="5040" w:hanging="360"/>
+      </w:pPr>
+    </w:lvl>
+    <w:lvl w:ilvl="7" w:tentative="1">
+      <w:start w:val="1"/>
+      <w:numFmt w:val="decimal"/>
+      <w:lvlText w:val="%8."/>
+      <w:lvlJc w:val="left"/>
+      <w:pPr>
+        <w:tabs>
+          <w:tab w:val="num" w:pos="5760"/>
+        </w:tabs>
+        <w:ind w:left="5760" w:hanging="360"/>
+      </w:pPr>
+    </w:lvl>
+    <w:lvl w:ilvl="8" w:tentative="1">
+      <w:start w:val="1"/>
+      <w:numFmt w:val="decimal"/>
+      <w:lvlText w:val="%9."/>
+      <w:lvlJc w:val="left"/>
+      <w:pPr>
+        <w:tabs>
+          <w:tab w:val="num" w:pos="6480"/>
+        </w:tabs>
+        <w:ind w:left="6480" w:hanging="360"/>
+      </w:pPr>
+    </w:lvl>
+  </w:abstractNum>
+  <w:abstractNum w:abstractNumId="5">
+    <w:nsid w:val="6929161B"/>
+    <w:multiLevelType w:val="multilevel"/>
+    <w:tmpl w:val="7AB289EA"/>
+    <w:lvl w:ilvl="0">
+      <w:start w:val="3"/>
+      <w:numFmt w:val="decimal"/>
+      <w:lvlText w:val="%1."/>
+      <w:lvlJc w:val="left"/>
+      <w:pPr>
+        <w:tabs>
+          <w:tab w:val="num" w:pos="720"/>
+        </w:tabs>
+        <w:ind w:left="720" w:hanging="360"/>
+      </w:pPr>
+    </w:lvl>
+    <w:lvl w:ilvl="1" w:tentative="1">
+      <w:start w:val="1"/>
+      <w:numFmt w:val="decimal"/>
+      <w:lvlText w:val="%2."/>
+      <w:lvlJc w:val="left"/>
+      <w:pPr>
+        <w:tabs>
+          <w:tab w:val="num" w:pos="1440"/>
+        </w:tabs>
+        <w:ind w:left="1440" w:hanging="360"/>
+      </w:pPr>
+    </w:lvl>
+    <w:lvl w:ilvl="2" w:tentative="1">
+      <w:start w:val="1"/>
+      <w:numFmt w:val="decimal"/>
+      <w:lvlText w:val="%3."/>
+      <w:lvlJc w:val="left"/>
+      <w:pPr>
+        <w:tabs>
+          <w:tab w:val="num" w:pos="2160"/>
+        </w:tabs>
+        <w:ind w:left="2160" w:hanging="360"/>
+      </w:pPr>
+    </w:lvl>
+    <w:lvl w:ilvl="3" w:tentative="1">
+      <w:start w:val="1"/>
+      <w:numFmt w:val="decimal"/>
+      <w:lvlText w:val="%4."/>
+      <w:lvlJc w:val="left"/>
+      <w:pPr>
+        <w:tabs>
+          <w:tab w:val="num" w:pos="2880"/>
+        </w:tabs>
+        <w:ind w:left="2880" w:hanging="360"/>
+      </w:pPr>
+    </w:lvl>
+    <w:lvl w:ilvl="4" w:tentative="1">
+      <w:start w:val="1"/>
+      <w:numFmt w:val="decimal"/>
+      <w:lvlText w:val="%5."/>
+      <w:lvlJc w:val="left"/>
+      <w:pPr>
+        <w:tabs>
+          <w:tab w:val="num" w:pos="3600"/>
+        </w:tabs>
+        <w:ind w:left="3600" w:hanging="360"/>
+      </w:pPr>
+    </w:lvl>
+    <w:lvl w:ilvl="5" w:tentative="1">
+      <w:start w:val="1"/>
+      <w:numFmt w:val="decimal"/>
+      <w:lvlText w:val="%6."/>
+      <w:lvlJc w:val="left"/>
+      <w:pPr>
+        <w:tabs>
+          <w:tab w:val="num" w:pos="4320"/>
+        </w:tabs>
+        <w:ind w:left="4320" w:hanging="360"/>
+      </w:pPr>
+    </w:lvl>
+    <w:lvl w:ilvl="6" w:tentative="1">
+      <w:start w:val="1"/>
+      <w:numFmt w:val="decimal"/>
+      <w:lvlText w:val="%7."/>
+      <w:lvlJc w:val="left"/>
+      <w:pPr>
+        <w:tabs>
+          <w:tab w:val="num" w:pos="5040"/>
+        </w:tabs>
+        <w:ind w:left="5040" w:hanging="360"/>
+      </w:pPr>
+    </w:lvl>
+    <w:lvl w:ilvl="7" w:tentative="1">
+      <w:start w:val="1"/>
+      <w:numFmt w:val="decimal"/>
+      <w:lvlText w:val="%8."/>
+      <w:lvlJc w:val="left"/>
+      <w:pPr>
+        <w:tabs>
+          <w:tab w:val="num" w:pos="5760"/>
+        </w:tabs>
+        <w:ind w:left="5760" w:hanging="360"/>
+      </w:pPr>
+    </w:lvl>
+    <w:lvl w:ilvl="8" w:tentative="1">
+      <w:start w:val="1"/>
+      <w:numFmt w:val="decimal"/>
+      <w:lvlText w:val="%9."/>
+      <w:lvlJc w:val="left"/>
+      <w:pPr>
+        <w:tabs>
+          <w:tab w:val="num" w:pos="6480"/>
+        </w:tabs>
+        <w:ind w:left="6480" w:hanging="360"/>
+      </w:pPr>
+    </w:lvl>
+  </w:abstractNum>
+  <w:abstractNum w:abstractNumId="6">
     <w:nsid w:val="7CCC005E"/>
     <w:multiLevelType w:val="hybridMultilevel"/>
     <w:tmpl w:val="97E80E36"/>
@@ -1488,10 +2200,39 @@
     <w:abstractNumId w:val="0"/>
   </w:num>
   <w:num w:numId="2">
+    <w:abstractNumId w:val="3"/>
+  </w:num>
+  <w:num w:numId="3">
+    <w:abstractNumId w:val="6"/>
+  </w:num>
+  <w:num w:numId="4">
+    <w:abstractNumId w:val="2"/>
+  </w:num>
+  <w:num w:numId="5">
     <w:abstractNumId w:val="1"/>
   </w:num>
-  <w:num w:numId="3">
-    <w:abstractNumId w:val="2"/>
+  <w:num w:numId="6">
+    <w:abstractNumId w:val="5"/>
+    <w:lvlOverride w:ilvl="0">
+      <w:lvl w:ilvl="0">
+        <w:numFmt w:val="decimal"/>
+        <w:lvlText w:val="%1."/>
+        <w:lvlJc w:val="left"/>
+      </w:lvl>
+    </w:lvlOverride>
+  </w:num>
+  <w:num w:numId="7">
+    <w:abstractNumId w:val="5"/>
+    <w:lvlOverride w:ilvl="0">
+      <w:lvl w:ilvl="0">
+        <w:numFmt w:val="decimal"/>
+        <w:lvlText w:val="%1."/>
+        <w:lvlJc w:val="left"/>
+      </w:lvl>
+    </w:lvlOverride>
+  </w:num>
+  <w:num w:numId="8">
+    <w:abstractNumId w:val="4"/>
   </w:num>
 </w:numbering>
 </file>
@@ -1968,6 +2709,22 @@
       <w:contextualSpacing/>
     </w:pPr>
   </w:style>
+  <w:style w:type="paragraph" w:styleId="NormalWeb">
+    <w:name w:val="Normal (Web)"/>
+    <w:basedOn w:val="Normal"/>
+    <w:uiPriority w:val="99"/>
+    <w:semiHidden/>
+    <w:unhideWhenUsed/>
+    <w:rsid w:val="008672E9"/>
+    <w:pPr>
+      <w:spacing w:before="100" w:beforeAutospacing="1" w:after="100" w:afterAutospacing="1" w:line="240" w:lineRule="auto"/>
+    </w:pPr>
+    <w:rPr>
+      <w:rFonts w:ascii="Times New Roman" w:hAnsi="Times New Roman" w:cs="Times New Roman"/>
+      <w:sz w:val="24"/>
+      <w:szCs w:val="24"/>
+    </w:rPr>
+  </w:style>
 </w:styles>
 </file>
 

</xml_diff>